<commit_message>
Sensor gateway was removed and the control message was changed.
</commit_message>
<xml_diff>
--- a/IEC_UseCaseTemplate_Smart_Thermostat.docx
+++ b/IEC_UseCaseTemplate_Smart_Thermostat.docx
@@ -1,6 +1,6 @@
 
 <file path=word/document.xml><?xml version="1.0" encoding="utf-8"?>
-<w:document xmlns:wpc="http://schemas.microsoft.com/office/word/2010/wordprocessingCanvas" xmlns:cx="http://schemas.microsoft.com/office/drawing/2014/chartex" xmlns:cx1="http://schemas.microsoft.com/office/drawing/2015/9/8/chartex" xmlns:mc="http://schemas.openxmlformats.org/markup-compatibility/2006" xmlns:o="urn:schemas-microsoft-com:office:office" xmlns:r="http://schemas.openxmlformats.org/officeDocument/2006/relationships" xmlns:m="http://schemas.openxmlformats.org/officeDocument/2006/math" xmlns:v="urn:schemas-microsoft-com:vml" xmlns:wp14="http://schemas.microsoft.com/office/word/2010/wordprocessingDrawing" xmlns:wp="http://schemas.openxmlformats.org/drawingml/2006/wordprocessingDrawing" xmlns:w10="urn:schemas-microsoft-com:office:word" xmlns:w="http://schemas.openxmlformats.org/wordprocessingml/2006/main" xmlns:w14="http://schemas.microsoft.com/office/word/2010/wordml" xmlns:w15="http://schemas.microsoft.com/office/word/2012/wordml" xmlns:w16se="http://schemas.microsoft.com/office/word/2015/wordml/symex" xmlns:wpg="http://schemas.microsoft.com/office/word/2010/wordprocessingGroup" xmlns:wpi="http://schemas.microsoft.com/office/word/2010/wordprocessingInk" xmlns:wne="http://schemas.microsoft.com/office/word/2006/wordml" xmlns:wps="http://schemas.microsoft.com/office/word/2010/wordprocessingShape" mc:Ignorable="w14 w15 w16se wp14">
+<w:document xmlns:wpc="http://schemas.microsoft.com/office/word/2010/wordprocessingCanvas" xmlns:cx="http://schemas.microsoft.com/office/drawing/2014/chartex" xmlns:cx1="http://schemas.microsoft.com/office/drawing/2015/9/8/chartex" xmlns:cx2="http://schemas.microsoft.com/office/drawing/2015/10/21/chartex" xmlns:cx3="http://schemas.microsoft.com/office/drawing/2016/5/9/chartex" xmlns:cx4="http://schemas.microsoft.com/office/drawing/2016/5/10/chartex" xmlns:cx5="http://schemas.microsoft.com/office/drawing/2016/5/11/chartex" xmlns:mc="http://schemas.openxmlformats.org/markup-compatibility/2006" xmlns:o="urn:schemas-microsoft-com:office:office" xmlns:r="http://schemas.openxmlformats.org/officeDocument/2006/relationships" xmlns:m="http://schemas.openxmlformats.org/officeDocument/2006/math" xmlns:v="urn:schemas-microsoft-com:vml" xmlns:wp14="http://schemas.microsoft.com/office/word/2010/wordprocessingDrawing" xmlns:wp="http://schemas.openxmlformats.org/drawingml/2006/wordprocessingDrawing" xmlns:w10="urn:schemas-microsoft-com:office:word" xmlns:w="http://schemas.openxmlformats.org/wordprocessingml/2006/main" xmlns:w14="http://schemas.microsoft.com/office/word/2010/wordml" xmlns:w15="http://schemas.microsoft.com/office/word/2012/wordml" xmlns:w16se="http://schemas.microsoft.com/office/word/2015/wordml/symex" xmlns:wpg="http://schemas.microsoft.com/office/word/2010/wordprocessingGroup" xmlns:wpi="http://schemas.microsoft.com/office/word/2010/wordprocessingInk" xmlns:wne="http://schemas.microsoft.com/office/word/2006/wordml" xmlns:wps="http://schemas.microsoft.com/office/word/2010/wordprocessingShape" mc:Ignorable="w14 w15 w16se wp14">
   <w:body>
     <w:p>
       <w:pPr>
@@ -162,8 +162,6 @@
             <w:r>
               <w:t>Name of Use Case</w:t>
             </w:r>
-            <w:bookmarkStart w:id="0" w:name="_GoBack"/>
-            <w:bookmarkEnd w:id="0"/>
           </w:p>
         </w:tc>
       </w:tr>
@@ -641,6 +639,9 @@
             <w:r>
               <w:t> </w:t>
             </w:r>
+            <w:r>
+              <w:t>0.8</w:t>
+            </w:r>
           </w:p>
         </w:tc>
         <w:tc>
@@ -664,6 +665,9 @@
             <w:r>
               <w:t> </w:t>
             </w:r>
+            <w:r>
+              <w:t>2017-08-31</w:t>
+            </w:r>
           </w:p>
         </w:tc>
         <w:tc>
@@ -687,6 +691,9 @@
             <w:r>
               <w:t> </w:t>
             </w:r>
+            <w:r>
+              <w:t>Eugene/Ed</w:t>
+            </w:r>
           </w:p>
         </w:tc>
         <w:tc>
@@ -710,6 +717,9 @@
             <w:r>
               <w:t> </w:t>
             </w:r>
+            <w:r>
+              <w:t>Remove sensor gateway, change control message</w:t>
+            </w:r>
           </w:p>
         </w:tc>
         <w:tc>
@@ -733,6 +743,8 @@
             <w:r>
               <w:t> </w:t>
             </w:r>
+            <w:bookmarkStart w:id="0" w:name="_GoBack"/>
+            <w:bookmarkEnd w:id="0"/>
           </w:p>
         </w:tc>
       </w:tr>
@@ -968,7 +980,7 @@
           </w:tcPr>
           <w:p>
             <w:r>
-              <w:t xml:space="preserve">A </w:t>
+              <w:t>A</w:t>
             </w:r>
             <w:r>
               <w:t xml:space="preserve"> </w:t>
@@ -1476,21 +1488,7 @@
               <w:t xml:space="preserve">the </w:t>
             </w:r>
             <w:r>
-              <w:t xml:space="preserve">temperature sensor via a </w:t>
-            </w:r>
-            <w:r>
-              <w:rPr>
-                <w:b/>
-                <w:u w:val="single"/>
-              </w:rPr>
-              <w:t>sensor g</w:t>
-            </w:r>
-            <w:r>
-              <w:rPr>
-                <w:b/>
-                <w:u w:val="single"/>
-              </w:rPr>
-              <w:t>ateway</w:t>
+              <w:t>temperature sensor</w:t>
             </w:r>
             <w:r>
               <w:t>, compare it to the</w:t>
@@ -1511,7 +1509,10 @@
               <w:t xml:space="preserve">remotely </w:t>
             </w:r>
             <w:r>
-              <w:t xml:space="preserve">turn </w:t>
+              <w:t>control</w:t>
+            </w:r>
+            <w:r>
+              <w:t xml:space="preserve"> </w:t>
             </w:r>
             <w:r>
               <w:rPr>
@@ -1542,9 +1543,6 @@
               <w:t xml:space="preserve"> HVAC system</w:t>
             </w:r>
             <w:r>
-              <w:t xml:space="preserve"> on or off</w:t>
-            </w:r>
-            <w:r>
               <w:t xml:space="preserve"> </w:t>
             </w:r>
             <w:r>
@@ -1567,7 +1565,13 @@
               <w:t>HVAC controller</w:t>
             </w:r>
             <w:r>
-              <w:t xml:space="preserve"> through a LAN</w:t>
+              <w:t xml:space="preserve"> through a </w:t>
+            </w:r>
+            <w:r>
+              <w:t>W</w:t>
+            </w:r>
+            <w:r>
+              <w:t>LAN</w:t>
             </w:r>
             <w:r>
               <w:t xml:space="preserve"> to maintain room temperature near the desired set</w:t>
@@ -1585,10 +1589,13 @@
           <w:p/>
           <w:p>
             <w:r>
-              <w:t>The thermostat communicates over the network and is globally reachable from the LAN on which it is installed through to the Internet for remote access. This allows remote client applications such as SmartPhones to read the status of the thermostat and manipulate its set points. Additionally, the thermostat manufacturer can access configuration, history, and state of the device for remote servicing and diagnostics.</w:t>
-            </w:r>
-            <w:r>
-              <w:t>???</w:t>
+              <w:t xml:space="preserve">The thermostat communicates over the network and is globally reachable from the </w:t>
+            </w:r>
+            <w:r>
+              <w:t>W</w:t>
+            </w:r>
+            <w:r>
+              <w:t xml:space="preserve">LAN. This allows remote client applications to read the status of the thermostat and manipulate its set points. </w:t>
             </w:r>
           </w:p>
           <w:p/>
@@ -2495,7 +2502,31 @@
               <w:rPr>
                 <w:u w:val="single"/>
               </w:rPr>
-              <w:t>thermostat, thermostat controller, sensor gateway, HVAC controller, LAN</w:t>
+              <w:t xml:space="preserve">thermostat, thermostat controller, </w:t>
+            </w:r>
+            <w:r>
+              <w:rPr>
+                <w:u w:val="single"/>
+              </w:rPr>
+              <w:t xml:space="preserve">temperature </w:t>
+            </w:r>
+            <w:r>
+              <w:rPr>
+                <w:u w:val="single"/>
+              </w:rPr>
+              <w:t xml:space="preserve">sensor, HVAC controller, </w:t>
+            </w:r>
+            <w:r>
+              <w:rPr>
+                <w:u w:val="single"/>
+              </w:rPr>
+              <w:t>W</w:t>
+            </w:r>
+            <w:r>
+              <w:rPr>
+                <w:u w:val="single"/>
+              </w:rPr>
+              <w:t>LAN</w:t>
             </w:r>
           </w:p>
         </w:tc>
@@ -2672,15 +2703,20 @@
             <w:pPr>
               <w:jc w:val="center"/>
             </w:pPr>
+          </w:p>
+          <w:p>
+            <w:pPr>
+              <w:jc w:val="center"/>
+            </w:pPr>
             <w:r>
               <w:rPr>
                 <w:noProof/>
               </w:rPr>
               <w:drawing>
-                <wp:inline distT="0" distB="0" distL="0" distR="0" wp14:anchorId="187EFA0C" wp14:editId="5A4B7054">
-                  <wp:extent cx="7094220" cy="2380081"/>
-                  <wp:effectExtent l="0" t="0" r="0" b="1270"/>
-                  <wp:docPr id="3" name="Picture 3"/>
+                <wp:inline distT="0" distB="0" distL="0" distR="0">
+                  <wp:extent cx="6842760" cy="1940579"/>
+                  <wp:effectExtent l="0" t="0" r="0" b="2540"/>
+                  <wp:docPr id="2" name="Picture 2"/>
                   <wp:cNvGraphicFramePr>
                     <a:graphicFrameLocks xmlns:a="http://schemas.openxmlformats.org/drawingml/2006/main" noChangeAspect="1"/>
                   </wp:cNvGraphicFramePr>
@@ -2709,7 +2745,7 @@
                         <pic:spPr bwMode="auto">
                           <a:xfrm>
                             <a:off x="0" y="0"/>
-                            <a:ext cx="7101973" cy="2382682"/>
+                            <a:ext cx="6844463" cy="1941062"/>
                           </a:xfrm>
                           <a:prstGeom prst="rect">
                             <a:avLst/>
@@ -2725,6 +2761,11 @@
                 </wp:inline>
               </w:drawing>
             </w:r>
+          </w:p>
+          <w:p>
+            <w:pPr>
+              <w:jc w:val="center"/>
+            </w:pPr>
           </w:p>
         </w:tc>
       </w:tr>
@@ -3236,7 +3277,7 @@
           </w:tcPr>
           <w:p>
             <w:r>
-              <w:t>Sensor Gateway</w:t>
+              <w:t xml:space="preserve">Sensor </w:t>
             </w:r>
           </w:p>
         </w:tc>
@@ -3258,7 +3299,7 @@
           </w:tcPr>
           <w:p>
             <w:r>
-              <w:t>Gateway</w:t>
+              <w:t>Sensor</w:t>
             </w:r>
           </w:p>
         </w:tc>
@@ -3280,13 +3321,19 @@
           </w:tcPr>
           <w:p>
             <w:r>
-              <w:t xml:space="preserve">A gateway in sensor network to </w:t>
-            </w:r>
-            <w:r>
-              <w:t xml:space="preserve">read data from temperature sensor and </w:t>
-            </w:r>
-            <w:r>
-              <w:t>send sensor data to the thermostat</w:t>
+              <w:t>Thermostat</w:t>
+            </w:r>
+            <w:r>
+              <w:t xml:space="preserve"> </w:t>
+            </w:r>
+            <w:r>
+              <w:t>read</w:t>
+            </w:r>
+            <w:r>
+              <w:t>s</w:t>
+            </w:r>
+            <w:r>
+              <w:t xml:space="preserve"> data from temperature sensor </w:t>
             </w:r>
           </w:p>
         </w:tc>
@@ -5686,7 +5733,6 @@
           </w:tcPr>
           <w:p>
             <w:r>
-              <w:lastRenderedPageBreak/>
               <w:t>1</w:t>
             </w:r>
           </w:p>
@@ -5986,15 +6032,18 @@
           </w:tcPr>
           <w:p>
             <w:r>
-              <w:t xml:space="preserve"> The </w:t>
-            </w:r>
-            <w:r>
-              <w:t>sensor gateway</w:t>
+              <w:t xml:space="preserve"> T</w:t>
+            </w:r>
+            <w:r>
+              <w:t>emperature</w:t>
             </w:r>
             <w:r>
               <w:t xml:space="preserve"> </w:t>
             </w:r>
             <w:r>
+              <w:t xml:space="preserve">sensor </w:t>
+            </w:r>
+            <w:r>
               <w:t>reports the new temperature</w:t>
             </w:r>
           </w:p>
@@ -6041,7 +6090,10 @@
           </w:tcPr>
           <w:p>
             <w:r>
-              <w:t>Sensor Gateway</w:t>
+              <w:t xml:space="preserve">Temperature </w:t>
+            </w:r>
+            <w:r>
+              <w:t>Sensor</w:t>
             </w:r>
             <w:r>
               <w:t> </w:t>
@@ -6228,6 +6280,52 @@
               <w:t xml:space="preserve"> system</w:t>
             </w:r>
           </w:p>
+          <w:tbl>
+            <w:tblPr>
+              <w:tblStyle w:val="TableGrid"/>
+              <w:tblW w:w="0" w:type="auto"/>
+              <w:tblLayout w:type="fixed"/>
+              <w:tblLook w:val="04A0" w:firstRow="1" w:lastRow="0" w:firstColumn="1" w:lastColumn="0" w:noHBand="0" w:noVBand="1"/>
+            </w:tblPr>
+            <w:tblGrid>
+              <w:gridCol w:w="529"/>
+              <w:gridCol w:w="529"/>
+              <w:gridCol w:w="530"/>
+            </w:tblGrid>
+            <w:tr>
+              <w:tc>
+                <w:tcPr>
+                  <w:tcW w:w="529" w:type="dxa"/>
+                </w:tcPr>
+                <w:p>
+                  <w:r>
+                    <w:t>0</w:t>
+                  </w:r>
+                </w:p>
+              </w:tc>
+              <w:tc>
+                <w:tcPr>
+                  <w:tcW w:w="529" w:type="dxa"/>
+                </w:tcPr>
+                <w:p>
+                  <w:r>
+                    <w:t>1</w:t>
+                  </w:r>
+                </w:p>
+              </w:tc>
+              <w:tc>
+                <w:tcPr>
+                  <w:tcW w:w="530" w:type="dxa"/>
+                </w:tcPr>
+                <w:p>
+                  <w:r>
+                    <w:t>1</w:t>
+                  </w:r>
+                </w:p>
+              </w:tc>
+            </w:tr>
+          </w:tbl>
+          <w:p/>
         </w:tc>
         <w:tc>
           <w:tcPr>
@@ -6428,7 +6526,13 @@
           </w:tcPr>
           <w:p>
             <w:r>
-              <w:t>The HVAC controller reports that the HVAC system is on</w:t>
+              <w:t xml:space="preserve">The HVAC controller reports that the </w:t>
+            </w:r>
+            <w:r>
+              <w:t xml:space="preserve">status of </w:t>
+            </w:r>
+            <w:r>
+              <w:t>HVAC system</w:t>
             </w:r>
           </w:p>
         </w:tc>
@@ -6681,7 +6785,10 @@
           </w:tcPr>
           <w:p>
             <w:r>
-              <w:t>Sensor gateway</w:t>
+              <w:t xml:space="preserve">Temperature </w:t>
+            </w:r>
+            <w:r>
+              <w:t xml:space="preserve">Sensor </w:t>
             </w:r>
           </w:p>
         </w:tc>
@@ -6862,6 +6969,7 @@
               <w:t xml:space="preserve"> the </w:t>
             </w:r>
             <w:r>
+              <w:lastRenderedPageBreak/>
               <w:t xml:space="preserve">heating system of </w:t>
             </w:r>
             <w:r>
@@ -6871,6 +6979,52 @@
               <w:t xml:space="preserve"> system</w:t>
             </w:r>
           </w:p>
+          <w:tbl>
+            <w:tblPr>
+              <w:tblStyle w:val="TableGrid"/>
+              <w:tblW w:w="0" w:type="auto"/>
+              <w:tblLayout w:type="fixed"/>
+              <w:tblLook w:val="04A0" w:firstRow="1" w:lastRow="0" w:firstColumn="1" w:lastColumn="0" w:noHBand="0" w:noVBand="1"/>
+            </w:tblPr>
+            <w:tblGrid>
+              <w:gridCol w:w="529"/>
+              <w:gridCol w:w="529"/>
+              <w:gridCol w:w="530"/>
+            </w:tblGrid>
+            <w:tr>
+              <w:tc>
+                <w:tcPr>
+                  <w:tcW w:w="529" w:type="dxa"/>
+                </w:tcPr>
+                <w:p>
+                  <w:r>
+                    <w:t>0</w:t>
+                  </w:r>
+                </w:p>
+              </w:tc>
+              <w:tc>
+                <w:tcPr>
+                  <w:tcW w:w="529" w:type="dxa"/>
+                </w:tcPr>
+                <w:p>
+                  <w:r>
+                    <w:t>0</w:t>
+                  </w:r>
+                </w:p>
+              </w:tc>
+              <w:tc>
+                <w:tcPr>
+                  <w:tcW w:w="530" w:type="dxa"/>
+                </w:tcPr>
+                <w:p>
+                  <w:r>
+                    <w:t>0</w:t>
+                  </w:r>
+                </w:p>
+              </w:tc>
+            </w:tr>
+          </w:tbl>
+          <w:p/>
         </w:tc>
         <w:tc>
           <w:tcPr>
@@ -6890,6 +7044,7 @@
           </w:tcPr>
           <w:p>
             <w:r>
+              <w:lastRenderedPageBreak/>
               <w:t>CHANGE</w:t>
             </w:r>
           </w:p>
@@ -7005,7 +7160,6 @@
           </w:tcPr>
           <w:p>
             <w:r>
-              <w:lastRenderedPageBreak/>
               <w:t>7</w:t>
             </w:r>
           </w:p>
@@ -7941,7 +8095,13 @@
           </w:tcPr>
           <w:p>
             <w:r>
-              <w:t>Sensor gateway</w:t>
+              <w:t xml:space="preserve">Temperature </w:t>
+            </w:r>
+            <w:r>
+              <w:t>Senso</w:t>
+            </w:r>
+            <w:r>
+              <w:t>r</w:t>
             </w:r>
           </w:p>
         </w:tc>
@@ -8109,13 +8269,59 @@
           </w:tcPr>
           <w:p>
             <w:r>
-              <w:t xml:space="preserve">If the temperature is higher than or equal to the set point, then the thermostat controller sends a command to turn on the cooling system off </w:t>
+              <w:t xml:space="preserve">If the temperature is higher than or equal to the set point, then the thermostat controller sends a command to turn on </w:t>
             </w:r>
             <w:r>
               <w:lastRenderedPageBreak/>
-              <w:t>the HVAC system</w:t>
-            </w:r>
-          </w:p>
+              <w:t>the cooling system of the HVAC system</w:t>
+            </w:r>
+          </w:p>
+          <w:tbl>
+            <w:tblPr>
+              <w:tblStyle w:val="TableGrid"/>
+              <w:tblW w:w="0" w:type="auto"/>
+              <w:tblLayout w:type="fixed"/>
+              <w:tblLook w:val="04A0" w:firstRow="1" w:lastRow="0" w:firstColumn="1" w:lastColumn="0" w:noHBand="0" w:noVBand="1"/>
+            </w:tblPr>
+            <w:tblGrid>
+              <w:gridCol w:w="360"/>
+              <w:gridCol w:w="360"/>
+              <w:gridCol w:w="360"/>
+            </w:tblGrid>
+            <w:tr>
+              <w:tc>
+                <w:tcPr>
+                  <w:tcW w:w="360" w:type="dxa"/>
+                </w:tcPr>
+                <w:p>
+                  <w:r>
+                    <w:t>1</w:t>
+                  </w:r>
+                </w:p>
+              </w:tc>
+              <w:tc>
+                <w:tcPr>
+                  <w:tcW w:w="360" w:type="dxa"/>
+                </w:tcPr>
+                <w:p>
+                  <w:r>
+                    <w:t>1</w:t>
+                  </w:r>
+                </w:p>
+              </w:tc>
+              <w:tc>
+                <w:tcPr>
+                  <w:tcW w:w="360" w:type="dxa"/>
+                </w:tcPr>
+                <w:p>
+                  <w:r>
+                    <w:t>0</w:t>
+                  </w:r>
+                </w:p>
+              </w:tc>
+            </w:tr>
+          </w:tbl>
+          <w:p/>
         </w:tc>
         <w:tc>
           <w:tcPr>
@@ -8250,7 +8456,6 @@
           </w:tcPr>
           <w:p>
             <w:r>
-              <w:lastRenderedPageBreak/>
               <w:t>4</w:t>
             </w:r>
           </w:p>
@@ -8734,6 +8939,52 @@
               <w:t>If the temperature is lower than or equal to the set point, then the thermostat controller sends a command to turn off the cooling system of HVAC system</w:t>
             </w:r>
           </w:p>
+          <w:tbl>
+            <w:tblPr>
+              <w:tblStyle w:val="TableGrid"/>
+              <w:tblW w:w="0" w:type="auto"/>
+              <w:tblLayout w:type="fixed"/>
+              <w:tblLook w:val="04A0" w:firstRow="1" w:lastRow="0" w:firstColumn="1" w:lastColumn="0" w:noHBand="0" w:noVBand="1"/>
+            </w:tblPr>
+            <w:tblGrid>
+              <w:gridCol w:w="360"/>
+              <w:gridCol w:w="360"/>
+              <w:gridCol w:w="360"/>
+            </w:tblGrid>
+            <w:tr>
+              <w:tc>
+                <w:tcPr>
+                  <w:tcW w:w="360" w:type="dxa"/>
+                </w:tcPr>
+                <w:p>
+                  <w:r>
+                    <w:t>0</w:t>
+                  </w:r>
+                </w:p>
+              </w:tc>
+              <w:tc>
+                <w:tcPr>
+                  <w:tcW w:w="360" w:type="dxa"/>
+                </w:tcPr>
+                <w:p>
+                  <w:r>
+                    <w:t>0</w:t>
+                  </w:r>
+                </w:p>
+              </w:tc>
+              <w:tc>
+                <w:tcPr>
+                  <w:tcW w:w="360" w:type="dxa"/>
+                </w:tcPr>
+                <w:p>
+                  <w:r>
+                    <w:t>0</w:t>
+                  </w:r>
+                </w:p>
+              </w:tc>
+            </w:tr>
+          </w:tbl>
+          <w:p/>
         </w:tc>
         <w:tc>
           <w:tcPr>
@@ -8933,7 +9184,11 @@
           </w:tcPr>
           <w:p>
             <w:r>
-              <w:t>The HVAC controller reports that the HVAC system is on</w:t>
+              <w:t xml:space="preserve">The HVAC controller reports that the </w:t>
+            </w:r>
+            <w:r>
+              <w:lastRenderedPageBreak/>
+              <w:t>HVAC system is on</w:t>
             </w:r>
           </w:p>
         </w:tc>
@@ -8955,6 +9210,7 @@
           </w:tcPr>
           <w:p>
             <w:r>
+              <w:lastRenderedPageBreak/>
               <w:t>REPORT</w:t>
             </w:r>
           </w:p>
@@ -9050,7 +9306,6 @@
         <w:pStyle w:val="Heading2"/>
       </w:pPr>
       <w:r>
-        <w:lastRenderedPageBreak/>
         <w:t>4.</w:t>
       </w:r>
       <w:r>
@@ -9075,8 +9330,8 @@
         <w:gridCol w:w="1513"/>
         <w:gridCol w:w="1449"/>
         <w:gridCol w:w="1405"/>
-        <w:gridCol w:w="1555"/>
-        <w:gridCol w:w="1419"/>
+        <w:gridCol w:w="1525"/>
+        <w:gridCol w:w="1449"/>
         <w:gridCol w:w="1404"/>
         <w:gridCol w:w="1513"/>
         <w:gridCol w:w="2000"/>
@@ -9961,6 +10216,51 @@
               <w:t>If the temperature is higher than or equal to the set point, then the thermostat controller sends a command to turn on the cooling system off the HVAC system</w:t>
             </w:r>
           </w:p>
+          <w:tbl>
+            <w:tblPr>
+              <w:tblStyle w:val="TableGrid"/>
+              <w:tblW w:w="0" w:type="auto"/>
+              <w:tblLook w:val="04A0" w:firstRow="1" w:lastRow="0" w:firstColumn="1" w:lastColumn="0" w:noHBand="0" w:noVBand="1"/>
+            </w:tblPr>
+            <w:tblGrid>
+              <w:gridCol w:w="393"/>
+              <w:gridCol w:w="393"/>
+              <w:gridCol w:w="393"/>
+            </w:tblGrid>
+            <w:tr>
+              <w:tc>
+                <w:tcPr>
+                  <w:tcW w:w="393" w:type="dxa"/>
+                </w:tcPr>
+                <w:p>
+                  <w:r>
+                    <w:t>1</w:t>
+                  </w:r>
+                </w:p>
+              </w:tc>
+              <w:tc>
+                <w:tcPr>
+                  <w:tcW w:w="393" w:type="dxa"/>
+                </w:tcPr>
+                <w:p>
+                  <w:r>
+                    <w:t>1</w:t>
+                  </w:r>
+                </w:p>
+              </w:tc>
+              <w:tc>
+                <w:tcPr>
+                  <w:tcW w:w="393" w:type="dxa"/>
+                </w:tcPr>
+                <w:p>
+                  <w:r>
+                    <w:t>0</w:t>
+                  </w:r>
+                </w:p>
+              </w:tc>
+            </w:tr>
+          </w:tbl>
+          <w:p/>
         </w:tc>
         <w:tc>
           <w:tcPr>
@@ -10160,7 +10460,11 @@
           </w:tcPr>
           <w:p>
             <w:r>
-              <w:t>The HVAC controller reports that the HVAC system is on</w:t>
+              <w:t xml:space="preserve">The HVAC controller reports that </w:t>
+            </w:r>
+            <w:r>
+              <w:lastRenderedPageBreak/>
+              <w:t>the HVAC system is on</w:t>
             </w:r>
           </w:p>
         </w:tc>
@@ -10182,6 +10486,7 @@
           </w:tcPr>
           <w:p>
             <w:r>
+              <w:lastRenderedPageBreak/>
               <w:t>REPORT</w:t>
             </w:r>
           </w:p>
@@ -10365,11 +10670,7 @@
           </w:tcPr>
           <w:p>
             <w:r>
-              <w:t xml:space="preserve">The HVAC controller reports the </w:t>
-            </w:r>
-            <w:r>
-              <w:lastRenderedPageBreak/>
-              <w:t>new temperature</w:t>
+              <w:t>The HVAC controller reports the new temperature</w:t>
             </w:r>
           </w:p>
         </w:tc>
@@ -10391,7 +10692,6 @@
           </w:tcPr>
           <w:p>
             <w:r>
-              <w:lastRenderedPageBreak/>
               <w:t>REPORT</w:t>
             </w:r>
           </w:p>
@@ -10414,7 +10714,12 @@
           </w:tcPr>
           <w:p>
             <w:r>
-              <w:t>Sensor gateway</w:t>
+              <w:t>Temperature</w:t>
+            </w:r>
+          </w:p>
+          <w:p>
+            <w:r>
+              <w:t>Sensor</w:t>
             </w:r>
           </w:p>
         </w:tc>
@@ -10510,7 +10815,6 @@
           </w:tcPr>
           <w:p>
             <w:r>
-              <w:lastRenderedPageBreak/>
               <w:t>6</w:t>
             </w:r>
           </w:p>
@@ -10583,6 +10887,51 @@
               <w:t>If the temperature is lower than or equal to the set point, then the thermostat controller sends a command to turn on the heating system of HVAC system</w:t>
             </w:r>
           </w:p>
+          <w:tbl>
+            <w:tblPr>
+              <w:tblStyle w:val="TableGrid"/>
+              <w:tblW w:w="0" w:type="auto"/>
+              <w:tblLook w:val="04A0" w:firstRow="1" w:lastRow="0" w:firstColumn="1" w:lastColumn="0" w:noHBand="0" w:noVBand="1"/>
+            </w:tblPr>
+            <w:tblGrid>
+              <w:gridCol w:w="393"/>
+              <w:gridCol w:w="393"/>
+              <w:gridCol w:w="393"/>
+            </w:tblGrid>
+            <w:tr>
+              <w:tc>
+                <w:tcPr>
+                  <w:tcW w:w="393" w:type="dxa"/>
+                </w:tcPr>
+                <w:p>
+                  <w:r>
+                    <w:t>0</w:t>
+                  </w:r>
+                </w:p>
+              </w:tc>
+              <w:tc>
+                <w:tcPr>
+                  <w:tcW w:w="393" w:type="dxa"/>
+                </w:tcPr>
+                <w:p>
+                  <w:r>
+                    <w:t>1</w:t>
+                  </w:r>
+                </w:p>
+              </w:tc>
+              <w:tc>
+                <w:tcPr>
+                  <w:tcW w:w="393" w:type="dxa"/>
+                </w:tcPr>
+                <w:p>
+                  <w:r>
+                    <w:t>1</w:t>
+                  </w:r>
+                </w:p>
+              </w:tc>
+            </w:tr>
+          </w:tbl>
+          <w:p/>
         </w:tc>
         <w:tc>
           <w:tcPr>
@@ -10928,10 +11277,10 @@
         <w:tblLook w:val="04A0" w:firstRow="1" w:lastRow="0" w:firstColumn="1" w:lastColumn="0" w:noHBand="0" w:noVBand="1"/>
       </w:tblPr>
       <w:tblGrid>
-        <w:gridCol w:w="2269"/>
-        <w:gridCol w:w="2589"/>
-        <w:gridCol w:w="4530"/>
-        <w:gridCol w:w="3552"/>
+        <w:gridCol w:w="2270"/>
+        <w:gridCol w:w="2588"/>
+        <w:gridCol w:w="4529"/>
+        <w:gridCol w:w="3553"/>
       </w:tblGrid>
       <w:tr>
         <w:trPr>
@@ -10972,7 +11321,7 @@
         </w:trPr>
         <w:tc>
           <w:tcPr>
-            <w:tcW w:w="533" w:type="pct"/>
+            <w:tcW w:w="877" w:type="pct"/>
             <w:tcBorders>
               <w:top w:val="nil"/>
               <w:left w:val="single" w:sz="8" w:space="0" w:color="auto"/>
@@ -10999,7 +11348,7 @@
         </w:tc>
         <w:tc>
           <w:tcPr>
-            <w:tcW w:w="1115" w:type="pct"/>
+            <w:tcW w:w="1000" w:type="pct"/>
             <w:tcBorders>
               <w:top w:val="nil"/>
               <w:left w:val="nil"/>
@@ -11026,7 +11375,7 @@
         </w:tc>
         <w:tc>
           <w:tcPr>
-            <w:tcW w:w="1865" w:type="pct"/>
+            <w:tcW w:w="1750" w:type="pct"/>
             <w:tcBorders>
               <w:top w:val="nil"/>
               <w:left w:val="nil"/>
@@ -11053,7 +11402,7 @@
         </w:tc>
         <w:tc>
           <w:tcPr>
-            <w:tcW w:w="1487" w:type="pct"/>
+            <w:tcW w:w="1372" w:type="pct"/>
             <w:tcBorders>
               <w:top w:val="nil"/>
               <w:left w:val="nil"/>
@@ -11085,30 +11434,31 @@
         </w:trPr>
         <w:tc>
           <w:tcPr>
-            <w:tcW w:w="533" w:type="pct"/>
-            <w:tcBorders>
-              <w:top w:val="single" w:sz="4" w:space="0" w:color="auto"/>
-              <w:left w:val="single" w:sz="4" w:space="0" w:color="auto"/>
-              <w:bottom w:val="single" w:sz="4" w:space="0" w:color="auto"/>
-              <w:right w:val="single" w:sz="4" w:space="0" w:color="auto"/>
-            </w:tcBorders>
-            <w:tcMar>
-              <w:top w:w="0" w:type="dxa"/>
-              <w:left w:w="108" w:type="dxa"/>
-              <w:bottom w:w="0" w:type="dxa"/>
-              <w:right w:w="108" w:type="dxa"/>
-            </w:tcMar>
-            <w:hideMark/>
-          </w:tcPr>
-          <w:p>
-            <w:r>
+            <w:tcW w:w="877" w:type="pct"/>
+            <w:tcBorders>
+              <w:top w:val="single" w:sz="4" w:space="0" w:color="auto"/>
+              <w:left w:val="single" w:sz="4" w:space="0" w:color="auto"/>
+              <w:bottom w:val="single" w:sz="4" w:space="0" w:color="auto"/>
+              <w:right w:val="single" w:sz="4" w:space="0" w:color="auto"/>
+            </w:tcBorders>
+            <w:tcMar>
+              <w:top w:w="0" w:type="dxa"/>
+              <w:left w:w="108" w:type="dxa"/>
+              <w:bottom w:w="0" w:type="dxa"/>
+              <w:right w:w="108" w:type="dxa"/>
+            </w:tcMar>
+            <w:hideMark/>
+          </w:tcPr>
+          <w:p>
+            <w:r>
+              <w:lastRenderedPageBreak/>
               <w:t>Temperature</w:t>
             </w:r>
           </w:p>
         </w:tc>
         <w:tc>
           <w:tcPr>
-            <w:tcW w:w="1115" w:type="pct"/>
+            <w:tcW w:w="1000" w:type="pct"/>
             <w:tcBorders>
               <w:top w:val="single" w:sz="4" w:space="0" w:color="auto"/>
               <w:left w:val="single" w:sz="4" w:space="0" w:color="auto"/>
@@ -11131,7 +11481,7 @@
         </w:tc>
         <w:tc>
           <w:tcPr>
-            <w:tcW w:w="1865" w:type="pct"/>
+            <w:tcW w:w="1750" w:type="pct"/>
             <w:tcBorders>
               <w:top w:val="single" w:sz="4" w:space="0" w:color="auto"/>
               <w:left w:val="single" w:sz="4" w:space="0" w:color="auto"/>
@@ -11154,7 +11504,7 @@
         </w:tc>
         <w:tc>
           <w:tcPr>
-            <w:tcW w:w="1487" w:type="pct"/>
+            <w:tcW w:w="1372" w:type="pct"/>
             <w:tcBorders>
               <w:top w:val="single" w:sz="4" w:space="0" w:color="auto"/>
               <w:left w:val="single" w:sz="4" w:space="0" w:color="auto"/>
@@ -11182,7 +11532,7 @@
         </w:trPr>
         <w:tc>
           <w:tcPr>
-            <w:tcW w:w="533" w:type="pct"/>
+            <w:tcW w:w="877" w:type="pct"/>
             <w:tcBorders>
               <w:top w:val="single" w:sz="4" w:space="0" w:color="auto"/>
               <w:left w:val="single" w:sz="4" w:space="0" w:color="auto"/>
@@ -11216,7 +11566,7 @@
         </w:tc>
         <w:tc>
           <w:tcPr>
-            <w:tcW w:w="1115" w:type="pct"/>
+            <w:tcW w:w="1000" w:type="pct"/>
             <w:tcBorders>
               <w:top w:val="single" w:sz="4" w:space="0" w:color="auto"/>
               <w:left w:val="single" w:sz="4" w:space="0" w:color="auto"/>
@@ -11238,7 +11588,7 @@
         </w:tc>
         <w:tc>
           <w:tcPr>
-            <w:tcW w:w="1865" w:type="pct"/>
+            <w:tcW w:w="1750" w:type="pct"/>
             <w:tcBorders>
               <w:top w:val="single" w:sz="4" w:space="0" w:color="auto"/>
               <w:left w:val="single" w:sz="4" w:space="0" w:color="auto"/>
@@ -11260,7 +11610,7 @@
         </w:tc>
         <w:tc>
           <w:tcPr>
-            <w:tcW w:w="1487" w:type="pct"/>
+            <w:tcW w:w="1372" w:type="pct"/>
             <w:tcBorders>
               <w:top w:val="single" w:sz="4" w:space="0" w:color="auto"/>
               <w:left w:val="single" w:sz="4" w:space="0" w:color="auto"/>
@@ -11283,7 +11633,7 @@
         </w:trPr>
         <w:tc>
           <w:tcPr>
-            <w:tcW w:w="533" w:type="pct"/>
+            <w:tcW w:w="877" w:type="pct"/>
             <w:tcBorders>
               <w:top w:val="single" w:sz="4" w:space="0" w:color="auto"/>
               <w:left w:val="single" w:sz="4" w:space="0" w:color="auto"/>
@@ -11306,30 +11656,7 @@
         </w:tc>
         <w:tc>
           <w:tcPr>
-            <w:tcW w:w="1115" w:type="pct"/>
-            <w:tcBorders>
-              <w:top w:val="single" w:sz="4" w:space="0" w:color="auto"/>
-              <w:left w:val="single" w:sz="4" w:space="0" w:color="auto"/>
-              <w:bottom w:val="single" w:sz="4" w:space="0" w:color="auto"/>
-              <w:right w:val="single" w:sz="4" w:space="0" w:color="auto"/>
-            </w:tcBorders>
-            <w:tcMar>
-              <w:top w:w="0" w:type="dxa"/>
-              <w:left w:w="108" w:type="dxa"/>
-              <w:bottom w:w="0" w:type="dxa"/>
-              <w:right w:w="108" w:type="dxa"/>
-            </w:tcMar>
-            <w:hideMark/>
-          </w:tcPr>
-          <w:p>
-            <w:r>
-              <w:t>OnControl</w:t>
-            </w:r>
-          </w:p>
-        </w:tc>
-        <w:tc>
-          <w:tcPr>
-            <w:tcW w:w="1865" w:type="pct"/>
+            <w:tcW w:w="1000" w:type="pct"/>
             <w:tcBorders>
               <w:top w:val="single" w:sz="4" w:space="0" w:color="auto"/>
               <w:left w:val="single" w:sz="4" w:space="0" w:color="auto"/>
@@ -11349,6 +11676,29 @@
               <w:t>Control</w:t>
             </w:r>
           </w:p>
+        </w:tc>
+        <w:tc>
+          <w:tcPr>
+            <w:tcW w:w="1750" w:type="pct"/>
+            <w:tcBorders>
+              <w:top w:val="single" w:sz="4" w:space="0" w:color="auto"/>
+              <w:left w:val="single" w:sz="4" w:space="0" w:color="auto"/>
+              <w:bottom w:val="single" w:sz="4" w:space="0" w:color="auto"/>
+              <w:right w:val="single" w:sz="4" w:space="0" w:color="auto"/>
+            </w:tcBorders>
+            <w:tcMar>
+              <w:top w:w="0" w:type="dxa"/>
+              <w:left w:w="108" w:type="dxa"/>
+              <w:bottom w:w="0" w:type="dxa"/>
+              <w:right w:w="108" w:type="dxa"/>
+            </w:tcMar>
+            <w:hideMark/>
+          </w:tcPr>
+          <w:p>
+            <w:r>
+              <w:t>Control</w:t>
+            </w:r>
+          </w:p>
           <w:p>
             <w:r>
               <w:t>1 = On</w:t>
@@ -11358,212 +11708,6 @@
             </w:r>
             <w:r>
               <w:t>ff</w:t>
-            </w:r>
-          </w:p>
-        </w:tc>
-        <w:tc>
-          <w:tcPr>
-            <w:tcW w:w="1487" w:type="pct"/>
-            <w:tcBorders>
-              <w:top w:val="single" w:sz="4" w:space="0" w:color="auto"/>
-              <w:left w:val="single" w:sz="4" w:space="0" w:color="auto"/>
-              <w:bottom w:val="single" w:sz="4" w:space="0" w:color="auto"/>
-              <w:right w:val="single" w:sz="4" w:space="0" w:color="auto"/>
-            </w:tcBorders>
-            <w:tcMar>
-              <w:top w:w="0" w:type="dxa"/>
-              <w:left w:w="108" w:type="dxa"/>
-              <w:bottom w:w="0" w:type="dxa"/>
-              <w:right w:w="108" w:type="dxa"/>
-            </w:tcMar>
-            <w:hideMark/>
-          </w:tcPr>
-          <w:p>
-            <w:r>
-              <w:t> </w:t>
-            </w:r>
-          </w:p>
-        </w:tc>
-      </w:tr>
-      <w:tr>
-        <w:trPr>
-          <w:divId w:val="1828745280"/>
-        </w:trPr>
-        <w:tc>
-          <w:tcPr>
-            <w:tcW w:w="533" w:type="pct"/>
-            <w:tcBorders>
-              <w:top w:val="single" w:sz="4" w:space="0" w:color="auto"/>
-              <w:left w:val="single" w:sz="4" w:space="0" w:color="auto"/>
-              <w:bottom w:val="single" w:sz="4" w:space="0" w:color="auto"/>
-              <w:right w:val="single" w:sz="4" w:space="0" w:color="auto"/>
-            </w:tcBorders>
-            <w:tcMar>
-              <w:top w:w="0" w:type="dxa"/>
-              <w:left w:w="108" w:type="dxa"/>
-              <w:bottom w:w="0" w:type="dxa"/>
-              <w:right w:w="108" w:type="dxa"/>
-            </w:tcMar>
-          </w:tcPr>
-          <w:p>
-            <w:r>
-              <w:t>Status</w:t>
-            </w:r>
-          </w:p>
-        </w:tc>
-        <w:tc>
-          <w:tcPr>
-            <w:tcW w:w="1115" w:type="pct"/>
-            <w:tcBorders>
-              <w:top w:val="single" w:sz="4" w:space="0" w:color="auto"/>
-              <w:left w:val="single" w:sz="4" w:space="0" w:color="auto"/>
-              <w:bottom w:val="single" w:sz="4" w:space="0" w:color="auto"/>
-              <w:right w:val="single" w:sz="4" w:space="0" w:color="auto"/>
-            </w:tcBorders>
-            <w:tcMar>
-              <w:top w:w="0" w:type="dxa"/>
-              <w:left w:w="108" w:type="dxa"/>
-              <w:bottom w:w="0" w:type="dxa"/>
-              <w:right w:w="108" w:type="dxa"/>
-            </w:tcMar>
-          </w:tcPr>
-          <w:p>
-            <w:r>
-              <w:t>Status of HVAC</w:t>
-            </w:r>
-          </w:p>
-        </w:tc>
-        <w:tc>
-          <w:tcPr>
-            <w:tcW w:w="1865" w:type="pct"/>
-            <w:tcBorders>
-              <w:top w:val="single" w:sz="4" w:space="0" w:color="auto"/>
-              <w:left w:val="single" w:sz="4" w:space="0" w:color="auto"/>
-              <w:bottom w:val="single" w:sz="4" w:space="0" w:color="auto"/>
-              <w:right w:val="single" w:sz="4" w:space="0" w:color="auto"/>
-            </w:tcBorders>
-            <w:tcMar>
-              <w:top w:w="0" w:type="dxa"/>
-              <w:left w:w="108" w:type="dxa"/>
-              <w:bottom w:w="0" w:type="dxa"/>
-              <w:right w:w="108" w:type="dxa"/>
-            </w:tcMar>
-          </w:tcPr>
-          <w:p>
-            <w:r>
-              <w:t>Contains the current status of the HVAC</w:t>
-            </w:r>
-          </w:p>
-          <w:p>
-            <w:r>
-              <w:t>0 = Off</w:t>
-            </w:r>
-            <w:r>
-              <w:t xml:space="preserve">, </w:t>
-            </w:r>
-            <w:r>
-              <w:t>1 = On</w:t>
-            </w:r>
-          </w:p>
-        </w:tc>
-        <w:tc>
-          <w:tcPr>
-            <w:tcW w:w="1487" w:type="pct"/>
-            <w:tcBorders>
-              <w:top w:val="single" w:sz="4" w:space="0" w:color="auto"/>
-              <w:left w:val="single" w:sz="4" w:space="0" w:color="auto"/>
-              <w:bottom w:val="single" w:sz="4" w:space="0" w:color="auto"/>
-              <w:right w:val="single" w:sz="4" w:space="0" w:color="auto"/>
-            </w:tcBorders>
-            <w:tcMar>
-              <w:top w:w="0" w:type="dxa"/>
-              <w:left w:w="108" w:type="dxa"/>
-              <w:bottom w:w="0" w:type="dxa"/>
-              <w:right w:w="108" w:type="dxa"/>
-            </w:tcMar>
-          </w:tcPr>
-          <w:p/>
-        </w:tc>
-      </w:tr>
-      <w:tr>
-        <w:trPr>
-          <w:divId w:val="1828745280"/>
-        </w:trPr>
-        <w:tc>
-          <w:tcPr>
-            <w:tcW w:w="533" w:type="pct"/>
-            <w:tcBorders>
-              <w:top w:val="single" w:sz="4" w:space="0" w:color="auto"/>
-              <w:left w:val="single" w:sz="4" w:space="0" w:color="auto"/>
-              <w:bottom w:val="single" w:sz="4" w:space="0" w:color="auto"/>
-              <w:right w:val="single" w:sz="4" w:space="0" w:color="auto"/>
-            </w:tcBorders>
-            <w:tcMar>
-              <w:top w:w="0" w:type="dxa"/>
-              <w:left w:w="108" w:type="dxa"/>
-              <w:bottom w:w="0" w:type="dxa"/>
-              <w:right w:w="108" w:type="dxa"/>
-            </w:tcMar>
-          </w:tcPr>
-          <w:p>
-            <w:r>
-              <w:lastRenderedPageBreak/>
-              <w:t>Control</w:t>
-            </w:r>
-          </w:p>
-        </w:tc>
-        <w:tc>
-          <w:tcPr>
-            <w:tcW w:w="1115" w:type="pct"/>
-            <w:tcBorders>
-              <w:top w:val="single" w:sz="4" w:space="0" w:color="auto"/>
-              <w:left w:val="single" w:sz="4" w:space="0" w:color="auto"/>
-              <w:bottom w:val="single" w:sz="4" w:space="0" w:color="auto"/>
-              <w:right w:val="single" w:sz="4" w:space="0" w:color="auto"/>
-            </w:tcBorders>
-            <w:tcMar>
-              <w:top w:w="0" w:type="dxa"/>
-              <w:left w:w="108" w:type="dxa"/>
-              <w:bottom w:w="0" w:type="dxa"/>
-              <w:right w:w="108" w:type="dxa"/>
-            </w:tcMar>
-          </w:tcPr>
-          <w:p>
-            <w:r>
-              <w:t>OffControl</w:t>
-            </w:r>
-          </w:p>
-        </w:tc>
-        <w:tc>
-          <w:tcPr>
-            <w:tcW w:w="1865" w:type="pct"/>
-            <w:tcBorders>
-              <w:top w:val="single" w:sz="4" w:space="0" w:color="auto"/>
-              <w:left w:val="single" w:sz="4" w:space="0" w:color="auto"/>
-              <w:bottom w:val="single" w:sz="4" w:space="0" w:color="auto"/>
-              <w:right w:val="single" w:sz="4" w:space="0" w:color="auto"/>
-            </w:tcBorders>
-            <w:tcMar>
-              <w:top w:w="0" w:type="dxa"/>
-              <w:left w:w="108" w:type="dxa"/>
-              <w:bottom w:w="0" w:type="dxa"/>
-              <w:right w:w="108" w:type="dxa"/>
-            </w:tcMar>
-          </w:tcPr>
-          <w:p>
-            <w:r>
-              <w:t>Control</w:t>
-            </w:r>
-          </w:p>
-          <w:p>
-            <w:r>
-              <w:t>0 = Off</w:t>
-            </w:r>
-            <w:r>
-              <w:t xml:space="preserve">, </w:t>
-            </w:r>
-            <w:r>
-              <w:t>1 =on</w:t>
             </w:r>
           </w:p>
           <w:p>
@@ -11578,49 +11722,38 @@
               <w:tblLook w:val="04A0" w:firstRow="1" w:lastRow="0" w:firstColumn="1" w:lastColumn="0" w:noHBand="0" w:noVBand="1"/>
             </w:tblPr>
             <w:tblGrid>
-              <w:gridCol w:w="1076"/>
-              <w:gridCol w:w="1076"/>
-              <w:gridCol w:w="1076"/>
-              <w:gridCol w:w="1076"/>
+              <w:gridCol w:w="1433"/>
+              <w:gridCol w:w="1435"/>
+              <w:gridCol w:w="1435"/>
             </w:tblGrid>
             <w:tr>
               <w:tc>
                 <w:tcPr>
-                  <w:tcW w:w="1076" w:type="dxa"/>
+                  <w:tcW w:w="1434" w:type="dxa"/>
                 </w:tcPr>
                 <w:p>
                   <w:r>
-                    <w:t>cool</w:t>
+                    <w:t>Cool</w:t>
                   </w:r>
                 </w:p>
               </w:tc>
               <w:tc>
                 <w:tcPr>
-                  <w:tcW w:w="1076" w:type="dxa"/>
+                  <w:tcW w:w="1435" w:type="dxa"/>
                 </w:tcPr>
                 <w:p>
                   <w:r>
-                    <w:t>Cool fan</w:t>
+                    <w:t>Fan</w:t>
                   </w:r>
                 </w:p>
               </w:tc>
               <w:tc>
                 <w:tcPr>
-                  <w:tcW w:w="1076" w:type="dxa"/>
+                  <w:tcW w:w="1435" w:type="dxa"/>
                 </w:tcPr>
                 <w:p>
                   <w:r>
-                    <w:t>heat</w:t>
-                  </w:r>
-                </w:p>
-              </w:tc>
-              <w:tc>
-                <w:tcPr>
-                  <w:tcW w:w="1076" w:type="dxa"/>
-                </w:tcPr>
-                <w:p>
-                  <w:r>
-                    <w:t>heat fan</w:t>
+                    <w:t>Heat</w:t>
                   </w:r>
                 </w:p>
               </w:tc>
@@ -11628,7 +11761,7 @@
             <w:tr>
               <w:tc>
                 <w:tcPr>
-                  <w:tcW w:w="1076" w:type="dxa"/>
+                  <w:tcW w:w="1434" w:type="dxa"/>
                 </w:tcPr>
                 <w:p>
                   <w:r>
@@ -11638,7 +11771,7 @@
               </w:tc>
               <w:tc>
                 <w:tcPr>
-                  <w:tcW w:w="1076" w:type="dxa"/>
+                  <w:tcW w:w="1435" w:type="dxa"/>
                 </w:tcPr>
                 <w:p>
                   <w:r>
@@ -11648,21 +11781,11 @@
               </w:tc>
               <w:tc>
                 <w:tcPr>
-                  <w:tcW w:w="1076" w:type="dxa"/>
+                  <w:tcW w:w="1435" w:type="dxa"/>
                 </w:tcPr>
                 <w:p>
                   <w:r>
-                    <w:t>1</w:t>
-                  </w:r>
-                </w:p>
-              </w:tc>
-              <w:tc>
-                <w:tcPr>
-                  <w:tcW w:w="1076" w:type="dxa"/>
-                </w:tcPr>
-                <w:p>
-                  <w:r>
-                    <w:t>1</w:t>
+                    <w:t>0</w:t>
                   </w:r>
                 </w:p>
               </w:tc>
@@ -11672,7 +11795,112 @@
         </w:tc>
         <w:tc>
           <w:tcPr>
-            <w:tcW w:w="1487" w:type="pct"/>
+            <w:tcW w:w="1372" w:type="pct"/>
+            <w:tcBorders>
+              <w:top w:val="single" w:sz="4" w:space="0" w:color="auto"/>
+              <w:left w:val="single" w:sz="4" w:space="0" w:color="auto"/>
+              <w:bottom w:val="single" w:sz="4" w:space="0" w:color="auto"/>
+              <w:right w:val="single" w:sz="4" w:space="0" w:color="auto"/>
+            </w:tcBorders>
+            <w:tcMar>
+              <w:top w:w="0" w:type="dxa"/>
+              <w:left w:w="108" w:type="dxa"/>
+              <w:bottom w:w="0" w:type="dxa"/>
+              <w:right w:w="108" w:type="dxa"/>
+            </w:tcMar>
+            <w:hideMark/>
+          </w:tcPr>
+          <w:p>
+            <w:r>
+              <w:t> </w:t>
+            </w:r>
+          </w:p>
+        </w:tc>
+      </w:tr>
+      <w:tr>
+        <w:trPr>
+          <w:divId w:val="1828745280"/>
+        </w:trPr>
+        <w:tc>
+          <w:tcPr>
+            <w:tcW w:w="877" w:type="pct"/>
+            <w:tcBorders>
+              <w:top w:val="single" w:sz="4" w:space="0" w:color="auto"/>
+              <w:left w:val="single" w:sz="4" w:space="0" w:color="auto"/>
+              <w:bottom w:val="single" w:sz="4" w:space="0" w:color="auto"/>
+              <w:right w:val="single" w:sz="4" w:space="0" w:color="auto"/>
+            </w:tcBorders>
+            <w:tcMar>
+              <w:top w:w="0" w:type="dxa"/>
+              <w:left w:w="108" w:type="dxa"/>
+              <w:bottom w:w="0" w:type="dxa"/>
+              <w:right w:w="108" w:type="dxa"/>
+            </w:tcMar>
+          </w:tcPr>
+          <w:p>
+            <w:r>
+              <w:t>Status</w:t>
+            </w:r>
+          </w:p>
+        </w:tc>
+        <w:tc>
+          <w:tcPr>
+            <w:tcW w:w="1000" w:type="pct"/>
+            <w:tcBorders>
+              <w:top w:val="single" w:sz="4" w:space="0" w:color="auto"/>
+              <w:left w:val="single" w:sz="4" w:space="0" w:color="auto"/>
+              <w:bottom w:val="single" w:sz="4" w:space="0" w:color="auto"/>
+              <w:right w:val="single" w:sz="4" w:space="0" w:color="auto"/>
+            </w:tcBorders>
+            <w:tcMar>
+              <w:top w:w="0" w:type="dxa"/>
+              <w:left w:w="108" w:type="dxa"/>
+              <w:bottom w:w="0" w:type="dxa"/>
+              <w:right w:w="108" w:type="dxa"/>
+            </w:tcMar>
+          </w:tcPr>
+          <w:p>
+            <w:r>
+              <w:t>Status of HVAC</w:t>
+            </w:r>
+          </w:p>
+        </w:tc>
+        <w:tc>
+          <w:tcPr>
+            <w:tcW w:w="1750" w:type="pct"/>
+            <w:tcBorders>
+              <w:top w:val="single" w:sz="4" w:space="0" w:color="auto"/>
+              <w:left w:val="single" w:sz="4" w:space="0" w:color="auto"/>
+              <w:bottom w:val="single" w:sz="4" w:space="0" w:color="auto"/>
+              <w:right w:val="single" w:sz="4" w:space="0" w:color="auto"/>
+            </w:tcBorders>
+            <w:tcMar>
+              <w:top w:w="0" w:type="dxa"/>
+              <w:left w:w="108" w:type="dxa"/>
+              <w:bottom w:w="0" w:type="dxa"/>
+              <w:right w:w="108" w:type="dxa"/>
+            </w:tcMar>
+          </w:tcPr>
+          <w:p>
+            <w:r>
+              <w:t>Contains the current status of the HVAC</w:t>
+            </w:r>
+          </w:p>
+          <w:p>
+            <w:r>
+              <w:t>0 = Off</w:t>
+            </w:r>
+            <w:r>
+              <w:t xml:space="preserve">, </w:t>
+            </w:r>
+            <w:r>
+              <w:t>1 = On</w:t>
+            </w:r>
+          </w:p>
+        </w:tc>
+        <w:tc>
+          <w:tcPr>
+            <w:tcW w:w="1372" w:type="pct"/>
             <w:tcBorders>
               <w:top w:val="single" w:sz="4" w:space="0" w:color="auto"/>
               <w:left w:val="single" w:sz="4" w:space="0" w:color="auto"/>
@@ -12555,7 +12783,7 @@
 </file>
 
 <file path=word/endnotes.xml><?xml version="1.0" encoding="utf-8"?>
-<w:endnotes xmlns:wpc="http://schemas.microsoft.com/office/word/2010/wordprocessingCanvas" xmlns:cx="http://schemas.microsoft.com/office/drawing/2014/chartex" xmlns:cx1="http://schemas.microsoft.com/office/drawing/2015/9/8/chartex" xmlns:mc="http://schemas.openxmlformats.org/markup-compatibility/2006" xmlns:o="urn:schemas-microsoft-com:office:office" xmlns:r="http://schemas.openxmlformats.org/officeDocument/2006/relationships" xmlns:m="http://schemas.openxmlformats.org/officeDocument/2006/math" xmlns:v="urn:schemas-microsoft-com:vml" xmlns:wp14="http://schemas.microsoft.com/office/word/2010/wordprocessingDrawing" xmlns:wp="http://schemas.openxmlformats.org/drawingml/2006/wordprocessingDrawing" xmlns:w10="urn:schemas-microsoft-com:office:word" xmlns:w="http://schemas.openxmlformats.org/wordprocessingml/2006/main" xmlns:w14="http://schemas.microsoft.com/office/word/2010/wordml" xmlns:w15="http://schemas.microsoft.com/office/word/2012/wordml" xmlns:w16se="http://schemas.microsoft.com/office/word/2015/wordml/symex" xmlns:wpg="http://schemas.microsoft.com/office/word/2010/wordprocessingGroup" xmlns:wpi="http://schemas.microsoft.com/office/word/2010/wordprocessingInk" xmlns:wne="http://schemas.microsoft.com/office/word/2006/wordml" xmlns:wps="http://schemas.microsoft.com/office/word/2010/wordprocessingShape" mc:Ignorable="w14 w15 w16se wp14">
+<w:endnotes xmlns:wpc="http://schemas.microsoft.com/office/word/2010/wordprocessingCanvas" xmlns:cx="http://schemas.microsoft.com/office/drawing/2014/chartex" xmlns:cx1="http://schemas.microsoft.com/office/drawing/2015/9/8/chartex" xmlns:cx2="http://schemas.microsoft.com/office/drawing/2015/10/21/chartex" xmlns:cx3="http://schemas.microsoft.com/office/drawing/2016/5/9/chartex" xmlns:cx4="http://schemas.microsoft.com/office/drawing/2016/5/10/chartex" xmlns:cx5="http://schemas.microsoft.com/office/drawing/2016/5/11/chartex" xmlns:mc="http://schemas.openxmlformats.org/markup-compatibility/2006" xmlns:o="urn:schemas-microsoft-com:office:office" xmlns:r="http://schemas.openxmlformats.org/officeDocument/2006/relationships" xmlns:m="http://schemas.openxmlformats.org/officeDocument/2006/math" xmlns:v="urn:schemas-microsoft-com:vml" xmlns:wp14="http://schemas.microsoft.com/office/word/2010/wordprocessingDrawing" xmlns:wp="http://schemas.openxmlformats.org/drawingml/2006/wordprocessingDrawing" xmlns:w10="urn:schemas-microsoft-com:office:word" xmlns:w="http://schemas.openxmlformats.org/wordprocessingml/2006/main" xmlns:w14="http://schemas.microsoft.com/office/word/2010/wordml" xmlns:w15="http://schemas.microsoft.com/office/word/2012/wordml" xmlns:w16se="http://schemas.microsoft.com/office/word/2015/wordml/symex" xmlns:wpg="http://schemas.microsoft.com/office/word/2010/wordprocessingGroup" xmlns:wpi="http://schemas.microsoft.com/office/word/2010/wordprocessingInk" xmlns:wne="http://schemas.microsoft.com/office/word/2006/wordml" xmlns:wps="http://schemas.microsoft.com/office/word/2010/wordprocessingShape" mc:Ignorable="w14 w15 w16se wp14">
   <w:endnote w:type="separator" w:id="-1">
     <w:p>
       <w:r>
@@ -12574,7 +12802,7 @@
 </file>
 
 <file path=word/footnotes.xml><?xml version="1.0" encoding="utf-8"?>
-<w:footnotes xmlns:wpc="http://schemas.microsoft.com/office/word/2010/wordprocessingCanvas" xmlns:cx="http://schemas.microsoft.com/office/drawing/2014/chartex" xmlns:cx1="http://schemas.microsoft.com/office/drawing/2015/9/8/chartex" xmlns:mc="http://schemas.openxmlformats.org/markup-compatibility/2006" xmlns:o="urn:schemas-microsoft-com:office:office" xmlns:r="http://schemas.openxmlformats.org/officeDocument/2006/relationships" xmlns:m="http://schemas.openxmlformats.org/officeDocument/2006/math" xmlns:v="urn:schemas-microsoft-com:vml" xmlns:wp14="http://schemas.microsoft.com/office/word/2010/wordprocessingDrawing" xmlns:wp="http://schemas.openxmlformats.org/drawingml/2006/wordprocessingDrawing" xmlns:w10="urn:schemas-microsoft-com:office:word" xmlns:w="http://schemas.openxmlformats.org/wordprocessingml/2006/main" xmlns:w14="http://schemas.microsoft.com/office/word/2010/wordml" xmlns:w15="http://schemas.microsoft.com/office/word/2012/wordml" xmlns:w16se="http://schemas.microsoft.com/office/word/2015/wordml/symex" xmlns:wpg="http://schemas.microsoft.com/office/word/2010/wordprocessingGroup" xmlns:wpi="http://schemas.microsoft.com/office/word/2010/wordprocessingInk" xmlns:wne="http://schemas.microsoft.com/office/word/2006/wordml" xmlns:wps="http://schemas.microsoft.com/office/word/2010/wordprocessingShape" mc:Ignorable="w14 w15 w16se wp14">
+<w:footnotes xmlns:wpc="http://schemas.microsoft.com/office/word/2010/wordprocessingCanvas" xmlns:cx="http://schemas.microsoft.com/office/drawing/2014/chartex" xmlns:cx1="http://schemas.microsoft.com/office/drawing/2015/9/8/chartex" xmlns:cx2="http://schemas.microsoft.com/office/drawing/2015/10/21/chartex" xmlns:cx3="http://schemas.microsoft.com/office/drawing/2016/5/9/chartex" xmlns:cx4="http://schemas.microsoft.com/office/drawing/2016/5/10/chartex" xmlns:cx5="http://schemas.microsoft.com/office/drawing/2016/5/11/chartex" xmlns:mc="http://schemas.openxmlformats.org/markup-compatibility/2006" xmlns:o="urn:schemas-microsoft-com:office:office" xmlns:r="http://schemas.openxmlformats.org/officeDocument/2006/relationships" xmlns:m="http://schemas.openxmlformats.org/officeDocument/2006/math" xmlns:v="urn:schemas-microsoft-com:vml" xmlns:wp14="http://schemas.microsoft.com/office/word/2010/wordprocessingDrawing" xmlns:wp="http://schemas.openxmlformats.org/drawingml/2006/wordprocessingDrawing" xmlns:w10="urn:schemas-microsoft-com:office:word" xmlns:w="http://schemas.openxmlformats.org/wordprocessingml/2006/main" xmlns:w14="http://schemas.microsoft.com/office/word/2010/wordml" xmlns:w15="http://schemas.microsoft.com/office/word/2012/wordml" xmlns:w16se="http://schemas.microsoft.com/office/word/2015/wordml/symex" xmlns:wpg="http://schemas.microsoft.com/office/word/2010/wordprocessingGroup" xmlns:wpi="http://schemas.microsoft.com/office/word/2010/wordprocessingInk" xmlns:wne="http://schemas.microsoft.com/office/word/2006/wordml" xmlns:wps="http://schemas.microsoft.com/office/word/2010/wordprocessingShape" mc:Ignorable="w14 w15 w16se wp14">
   <w:footnote w:type="separator" w:id="-1">
     <w:p>
       <w:r>
@@ -12607,7 +12835,7 @@
       </w:pPr>
     </w:pPrDefault>
   </w:docDefaults>
-  <w:latentStyles w:defLockedState="0" w:defUIPriority="99" w:defSemiHidden="0" w:defUnhideWhenUsed="0" w:defQFormat="0" w:count="371">
+  <w:latentStyles w:defLockedState="0" w:defUIPriority="99" w:defSemiHidden="0" w:defUnhideWhenUsed="0" w:defQFormat="0" w:count="374">
     <w:lsdException w:name="Normal" w:uiPriority="0" w:qFormat="1"/>
     <w:lsdException w:name="heading 1" w:uiPriority="9" w:qFormat="1"/>
     <w:lsdException w:name="heading 2" w:uiPriority="9" w:qFormat="1"/>
@@ -12713,7 +12941,6 @@
     <w:lsdException w:name="HTML Sample" w:semiHidden="1" w:unhideWhenUsed="1"/>
     <w:lsdException w:name="HTML Typewriter" w:semiHidden="1" w:unhideWhenUsed="1"/>
     <w:lsdException w:name="HTML Variable" w:semiHidden="1" w:unhideWhenUsed="1"/>
-    <w:lsdException w:name="Normal Table" w:semiHidden="1" w:unhideWhenUsed="1"/>
     <w:lsdException w:name="annotation subject" w:semiHidden="1" w:unhideWhenUsed="1"/>
     <w:lsdException w:name="No List" w:semiHidden="1" w:unhideWhenUsed="1"/>
     <w:lsdException w:name="Outline List 1" w:semiHidden="1" w:unhideWhenUsed="1"/>
@@ -12758,7 +12985,6 @@
     <w:lsdException w:name="Table Professional" w:semiHidden="1" w:unhideWhenUsed="1"/>
     <w:lsdException w:name="Table Subtle 1" w:semiHidden="1" w:unhideWhenUsed="1"/>
     <w:lsdException w:name="Table Subtle 2" w:semiHidden="1" w:unhideWhenUsed="1"/>
-    <w:lsdException w:name="Table Web 1" w:semiHidden="1" w:unhideWhenUsed="1"/>
     <w:lsdException w:name="Table Web 2" w:semiHidden="1" w:unhideWhenUsed="1"/>
     <w:lsdException w:name="Table Web 3" w:semiHidden="1" w:unhideWhenUsed="1"/>
     <w:lsdException w:name="Balloon Text" w:semiHidden="1" w:unhideWhenUsed="1"/>
@@ -12979,6 +13205,9 @@
     <w:lsdException w:name="List Table 5 Dark Accent 6" w:uiPriority="50"/>
     <w:lsdException w:name="List Table 6 Colorful Accent 6" w:uiPriority="51"/>
     <w:lsdException w:name="List Table 7 Colorful Accent 6" w:uiPriority="52"/>
+    <w:lsdException w:name="Mention" w:semiHidden="1" w:unhideWhenUsed="1"/>
+    <w:lsdException w:name="Smart Hyperlink" w:semiHidden="1" w:unhideWhenUsed="1"/>
+    <w:lsdException w:name="Hashtag" w:semiHidden="1" w:unhideWhenUsed="1"/>
   </w:latentStyles>
   <w:style w:type="paragraph" w:default="1" w:styleId="Normal">
     <w:name w:val="Normal"/>
@@ -13307,6 +13536,20 @@
       </w:tblBorders>
     </w:tblPr>
   </w:style>
+  <w:style w:type="paragraph" w:styleId="Revision">
+    <w:name w:val="Revision"/>
+    <w:hidden/>
+    <w:uiPriority w:val="99"/>
+    <w:semiHidden/>
+    <w:rsid w:val="00452EB0"/>
+    <w:pPr>
+      <w:spacing w:after="0" w:line="240" w:lineRule="auto"/>
+    </w:pPr>
+    <w:rPr>
+      <w:rFonts w:ascii="Arial" w:eastAsiaTheme="minorEastAsia" w:hAnsi="Arial" w:cs="Arial"/>
+      <w:spacing w:val="8"/>
+    </w:rPr>
+  </w:style>
 </w:styles>
 </file>
 
@@ -13576,7 +13819,7 @@
 </file>
 
 <file path=customXml/itemProps1.xml><?xml version="1.0" encoding="utf-8"?>
-<ds:datastoreItem xmlns:ds="http://schemas.openxmlformats.org/officeDocument/2006/customXml" ds:itemID="{32011E65-D7DA-4414-B889-5F7CEA92FDC8}">
+<ds:datastoreItem xmlns:ds="http://schemas.openxmlformats.org/officeDocument/2006/customXml" ds:itemID="{3D29D1D5-58AD-4D60-911A-5B9A370DB81B}">
   <ds:schemaRefs>
     <ds:schemaRef ds:uri="http://schemas.openxmlformats.org/officeDocument/2006/bibliography"/>
   </ds:schemaRefs>

</xml_diff>